<commit_message>
Update 2.4_GuiaEstudiante_Fase 2_DesarrolloProyecto APT (002).docx
2.4 actualización
</commit_message>
<xml_diff>
--- a/Equipo 2/Fase 2/Evidencias Grupales/2.4_GuiaEstudiante_Fase 2_DesarrolloProyecto APT (002).docx
+++ b/Equipo 2/Fase 2/Evidencias Grupales/2.4_GuiaEstudiante_Fase 2_DesarrolloProyecto APT (002).docx
@@ -607,7 +607,7 @@
               <w:jc w:val="both"/>
               <w:rPr>
                 <w:rFonts w:ascii="Calibri" w:hAnsi="Calibri" w:cs="Arial"/>
-                <w:i/>
+                <w:iCs/>
                 <w:color w:val="548DD4"/>
                 <w:sz w:val="20"/>
                 <w:szCs w:val="20"/>
@@ -759,7 +759,42 @@
                 <w:szCs w:val="20"/>
                 <w:lang w:eastAsia="es-CL"/>
               </w:rPr>
-              <w:t xml:space="preserve"> de funcionalidades </w:t>
+              <w:t xml:space="preserve"> de funcionalidades</w:t>
+            </w:r>
+            <w:r>
+              <w:rPr>
+                <w:rFonts w:ascii="Calibri" w:hAnsi="Calibri" w:cs="Arial"/>
+                <w:iCs/>
+                <w:color w:val="548DD4"/>
+                <w:sz w:val="20"/>
+                <w:szCs w:val="20"/>
+                <w:lang w:eastAsia="es-CL"/>
+              </w:rPr>
+              <w:t xml:space="preserve"> en Google </w:t>
+            </w:r>
+            <w:proofErr w:type="spellStart"/>
+            <w:r>
+              <w:rPr>
+                <w:rFonts w:ascii="Calibri" w:hAnsi="Calibri" w:cs="Arial"/>
+                <w:iCs/>
+                <w:color w:val="548DD4"/>
+                <w:sz w:val="20"/>
+                <w:szCs w:val="20"/>
+                <w:lang w:eastAsia="es-CL"/>
+              </w:rPr>
+              <w:t>colab</w:t>
+            </w:r>
+            <w:proofErr w:type="spellEnd"/>
+            <w:r>
+              <w:rPr>
+                <w:rFonts w:ascii="Calibri" w:hAnsi="Calibri" w:cs="Arial"/>
+                <w:iCs/>
+                <w:color w:val="548DD4"/>
+                <w:sz w:val="20"/>
+                <w:szCs w:val="20"/>
+                <w:lang w:eastAsia="es-CL"/>
+              </w:rPr>
+              <w:t xml:space="preserve"> </w:t>
             </w:r>
             <w:r>
               <w:rPr>
@@ -956,7 +991,7 @@
               <w:jc w:val="both"/>
               <w:rPr>
                 <w:rFonts w:ascii="Calibri" w:hAnsi="Calibri" w:cs="Arial"/>
-                <w:i/>
+                <w:iCs/>
                 <w:color w:val="548DD4"/>
                 <w:sz w:val="20"/>
                 <w:szCs w:val="20"/>
@@ -1100,6 +1135,28 @@
               <w:t>React</w:t>
             </w:r>
             <w:proofErr w:type="spellEnd"/>
+            <w:r>
+              <w:rPr>
+                <w:rFonts w:ascii="Calibri" w:hAnsi="Calibri" w:cs="Arial"/>
+                <w:iCs/>
+                <w:color w:val="548DD4"/>
+                <w:sz w:val="20"/>
+                <w:szCs w:val="20"/>
+                <w:lang w:eastAsia="es-CL"/>
+              </w:rPr>
+              <w:t xml:space="preserve">, </w:t>
+            </w:r>
+            <w:r>
+              <w:rPr>
+                <w:rFonts w:ascii="Calibri" w:hAnsi="Calibri" w:cs="Arial"/>
+                <w:iCs/>
+                <w:color w:val="548DD4"/>
+                <w:sz w:val="20"/>
+                <w:szCs w:val="20"/>
+                <w:lang w:eastAsia="es-CL"/>
+              </w:rPr>
+              <w:t xml:space="preserve"> desarrollo</w:t>
+            </w:r>
             <w:proofErr w:type="gramEnd"/>
             <w:r>
               <w:rPr>
@@ -1111,17 +1168,6 @@
                 <w:lang w:eastAsia="es-CL"/>
               </w:rPr>
               <w:t xml:space="preserve"> </w:t>
-            </w:r>
-            <w:r>
-              <w:rPr>
-                <w:rFonts w:ascii="Calibri" w:hAnsi="Calibri" w:cs="Arial"/>
-                <w:iCs/>
-                <w:color w:val="548DD4"/>
-                <w:sz w:val="20"/>
-                <w:szCs w:val="20"/>
-                <w:lang w:eastAsia="es-CL"/>
-              </w:rPr>
-              <w:t xml:space="preserve"> desarrollo </w:t>
             </w:r>
             <w:proofErr w:type="spellStart"/>
             <w:proofErr w:type="gramStart"/>
@@ -1352,7 +1398,51 @@
                 <w:szCs w:val="20"/>
                 <w:lang w:eastAsia="es-CL"/>
               </w:rPr>
-              <w:t xml:space="preserve">se inicia metodología según la planificación </w:t>
+              <w:t xml:space="preserve">el cual </w:t>
+            </w:r>
+            <w:r>
+              <w:rPr>
+                <w:rFonts w:ascii="Calibri" w:hAnsi="Calibri" w:cs="Arial"/>
+                <w:iCs/>
+                <w:color w:val="548DD4"/>
+                <w:sz w:val="20"/>
+                <w:szCs w:val="20"/>
+                <w:lang w:eastAsia="es-CL"/>
+              </w:rPr>
+              <w:t>inicia</w:t>
+            </w:r>
+            <w:r>
+              <w:rPr>
+                <w:rFonts w:ascii="Calibri" w:hAnsi="Calibri" w:cs="Arial"/>
+                <w:iCs/>
+                <w:color w:val="548DD4"/>
+                <w:sz w:val="20"/>
+                <w:szCs w:val="20"/>
+                <w:lang w:eastAsia="es-CL"/>
+              </w:rPr>
+              <w:t xml:space="preserve"> la</w:t>
+            </w:r>
+            <w:r>
+              <w:rPr>
+                <w:rFonts w:ascii="Calibri" w:hAnsi="Calibri" w:cs="Arial"/>
+                <w:iCs/>
+                <w:color w:val="548DD4"/>
+                <w:sz w:val="20"/>
+                <w:szCs w:val="20"/>
+                <w:lang w:eastAsia="es-CL"/>
+              </w:rPr>
+              <w:t xml:space="preserve"> metodología según la planificación</w:t>
+            </w:r>
+            <w:r>
+              <w:rPr>
+                <w:rFonts w:ascii="Calibri" w:hAnsi="Calibri" w:cs="Arial"/>
+                <w:iCs/>
+                <w:color w:val="548DD4"/>
+                <w:sz w:val="20"/>
+                <w:szCs w:val="20"/>
+                <w:lang w:eastAsia="es-CL"/>
+              </w:rPr>
+              <w:t xml:space="preserve">. </w:t>
             </w:r>
           </w:p>
         </w:tc>
@@ -1410,6 +1500,17 @@
               </w:rPr>
               <w:t xml:space="preserve">Se mantienen el uso de scrum de 2 a 3 semanas, con entregas incrementales y revisión continua </w:t>
             </w:r>
+            <w:r>
+              <w:rPr>
+                <w:rFonts w:ascii="Calibri" w:hAnsi="Calibri" w:cs="Arial"/>
+                <w:iCs/>
+                <w:color w:val="548DD4"/>
+                <w:sz w:val="20"/>
+                <w:szCs w:val="20"/>
+                <w:lang w:eastAsia="es-CL"/>
+              </w:rPr>
+              <w:t xml:space="preserve">por parte del equipo en conjunto. </w:t>
+            </w:r>
           </w:p>
         </w:tc>
       </w:tr>
@@ -1491,6 +1592,176 @@
                 <w:lang w:eastAsia="es-CL"/>
               </w:rPr>
               <w:t xml:space="preserve"> de apoyar la detección temprana de enfermedades mediante IA con el fin de apoyar en los diagnósticos médicos. </w:t>
+            </w:r>
+          </w:p>
+          <w:p>
+            <w:pPr>
+              <w:jc w:val="both"/>
+              <w:rPr>
+                <w:rFonts w:ascii="Calibri" w:hAnsi="Calibri" w:cs="Arial"/>
+                <w:bCs/>
+                <w:iCs/>
+                <w:color w:val="548DD4"/>
+                <w:sz w:val="20"/>
+                <w:szCs w:val="20"/>
+                <w:lang w:eastAsia="es-CL"/>
+              </w:rPr>
+            </w:pPr>
+            <w:r>
+              <w:rPr>
+                <w:rFonts w:ascii="Calibri" w:hAnsi="Calibri" w:cs="Arial"/>
+                <w:bCs/>
+                <w:iCs/>
+                <w:color w:val="548DD4"/>
+                <w:sz w:val="20"/>
+                <w:szCs w:val="20"/>
+                <w:lang w:eastAsia="es-CL"/>
+              </w:rPr>
+              <w:t xml:space="preserve">Se inicia el levantamiento de código, tanto plataformas como es Google </w:t>
+            </w:r>
+            <w:proofErr w:type="spellStart"/>
+            <w:r>
+              <w:rPr>
+                <w:rFonts w:ascii="Calibri" w:hAnsi="Calibri" w:cs="Arial"/>
+                <w:bCs/>
+                <w:iCs/>
+                <w:color w:val="548DD4"/>
+                <w:sz w:val="20"/>
+                <w:szCs w:val="20"/>
+                <w:lang w:eastAsia="es-CL"/>
+              </w:rPr>
+              <w:t>colab</w:t>
+            </w:r>
+            <w:proofErr w:type="spellEnd"/>
+            <w:r>
+              <w:rPr>
+                <w:rFonts w:ascii="Calibri" w:hAnsi="Calibri" w:cs="Arial"/>
+                <w:bCs/>
+                <w:iCs/>
+                <w:color w:val="548DD4"/>
+                <w:sz w:val="20"/>
+                <w:szCs w:val="20"/>
+                <w:lang w:eastAsia="es-CL"/>
+              </w:rPr>
+              <w:t xml:space="preserve"> y visual </w:t>
+            </w:r>
+            <w:proofErr w:type="spellStart"/>
+            <w:r>
+              <w:rPr>
+                <w:rFonts w:ascii="Calibri" w:hAnsi="Calibri" w:cs="Arial"/>
+                <w:bCs/>
+                <w:iCs/>
+                <w:color w:val="548DD4"/>
+                <w:sz w:val="20"/>
+                <w:szCs w:val="20"/>
+                <w:lang w:eastAsia="es-CL"/>
+              </w:rPr>
+              <w:t>studio</w:t>
+            </w:r>
+            <w:proofErr w:type="spellEnd"/>
+            <w:r>
+              <w:rPr>
+                <w:rFonts w:ascii="Calibri" w:hAnsi="Calibri" w:cs="Arial"/>
+                <w:bCs/>
+                <w:iCs/>
+                <w:color w:val="548DD4"/>
+                <w:sz w:val="20"/>
+                <w:szCs w:val="20"/>
+                <w:lang w:eastAsia="es-CL"/>
+              </w:rPr>
+              <w:t xml:space="preserve"> </w:t>
+            </w:r>
+            <w:proofErr w:type="spellStart"/>
+            <w:proofErr w:type="gramStart"/>
+            <w:r>
+              <w:rPr>
+                <w:rFonts w:ascii="Calibri" w:hAnsi="Calibri" w:cs="Arial"/>
+                <w:bCs/>
+                <w:iCs/>
+                <w:color w:val="548DD4"/>
+                <w:sz w:val="20"/>
+                <w:szCs w:val="20"/>
+                <w:lang w:eastAsia="es-CL"/>
+              </w:rPr>
+              <w:t>code</w:t>
+            </w:r>
+            <w:proofErr w:type="spellEnd"/>
+            <w:r>
+              <w:rPr>
+                <w:rFonts w:ascii="Calibri" w:hAnsi="Calibri" w:cs="Arial"/>
+                <w:bCs/>
+                <w:iCs/>
+                <w:color w:val="548DD4"/>
+                <w:sz w:val="20"/>
+                <w:szCs w:val="20"/>
+                <w:lang w:eastAsia="es-CL"/>
+              </w:rPr>
+              <w:t xml:space="preserve"> ,</w:t>
+            </w:r>
+            <w:proofErr w:type="gramEnd"/>
+            <w:r>
+              <w:rPr>
+                <w:rFonts w:ascii="Calibri" w:hAnsi="Calibri" w:cs="Arial"/>
+                <w:bCs/>
+                <w:iCs/>
+                <w:color w:val="548DD4"/>
+                <w:sz w:val="20"/>
+                <w:szCs w:val="20"/>
+                <w:lang w:eastAsia="es-CL"/>
+              </w:rPr>
+              <w:t xml:space="preserve"> entre </w:t>
+            </w:r>
+            <w:proofErr w:type="gramStart"/>
+            <w:r>
+              <w:rPr>
+                <w:rFonts w:ascii="Calibri" w:hAnsi="Calibri" w:cs="Arial"/>
+                <w:bCs/>
+                <w:iCs/>
+                <w:color w:val="548DD4"/>
+                <w:sz w:val="20"/>
+                <w:szCs w:val="20"/>
+                <w:lang w:eastAsia="es-CL"/>
+              </w:rPr>
+              <w:t xml:space="preserve">otras,   </w:t>
+            </w:r>
+            <w:proofErr w:type="gramEnd"/>
+            <w:r>
+              <w:rPr>
+                <w:rFonts w:ascii="Calibri" w:hAnsi="Calibri" w:cs="Arial"/>
+                <w:bCs/>
+                <w:iCs/>
+                <w:color w:val="548DD4"/>
+                <w:sz w:val="20"/>
+                <w:szCs w:val="20"/>
+                <w:lang w:eastAsia="es-CL"/>
+              </w:rPr>
+              <w:t xml:space="preserve">con el fin de generar el levantamiento el cual se </w:t>
+            </w:r>
+            <w:proofErr w:type="gramStart"/>
+            <w:r>
+              <w:rPr>
+                <w:rFonts w:ascii="Calibri" w:hAnsi="Calibri" w:cs="Arial"/>
+                <w:bCs/>
+                <w:iCs/>
+                <w:color w:val="548DD4"/>
+                <w:sz w:val="20"/>
+                <w:szCs w:val="20"/>
+                <w:lang w:eastAsia="es-CL"/>
+              </w:rPr>
+              <w:t>detallaran</w:t>
+            </w:r>
+            <w:proofErr w:type="gramEnd"/>
+            <w:r>
+              <w:rPr>
+                <w:rFonts w:ascii="Calibri" w:hAnsi="Calibri" w:cs="Arial"/>
+                <w:bCs/>
+                <w:iCs/>
+                <w:color w:val="548DD4"/>
+                <w:sz w:val="20"/>
+                <w:szCs w:val="20"/>
+                <w:lang w:eastAsia="es-CL"/>
+              </w:rPr>
+              <w:t xml:space="preserve"> en el plan de monitoreo.</w:t>
             </w:r>
           </w:p>
         </w:tc>
@@ -3169,19 +3440,17 @@
               </w:rPr>
               <w:t xml:space="preserve">Se inicia luego de </w:t>
             </w:r>
-            <w:proofErr w:type="gramStart"/>
-            <w:r>
-              <w:rPr>
-                <w:rFonts w:ascii="Calibri" w:hAnsi="Calibri" w:cs="Arial"/>
-                <w:iCs/>
-                <w:color w:val="548DD4"/>
-                <w:sz w:val="18"/>
-                <w:szCs w:val="20"/>
-                <w:lang w:eastAsia="es-CL"/>
-              </w:rPr>
-              <w:t>los  entrenamientos</w:t>
-            </w:r>
-            <w:proofErr w:type="gramEnd"/>
+            <w:r>
+              <w:rPr>
+                <w:rFonts w:ascii="Calibri" w:hAnsi="Calibri" w:cs="Arial"/>
+                <w:iCs/>
+                <w:color w:val="548DD4"/>
+                <w:sz w:val="18"/>
+                <w:szCs w:val="20"/>
+                <w:lang w:eastAsia="es-CL"/>
+              </w:rPr>
+              <w:t>los entrenamientos</w:t>
+            </w:r>
           </w:p>
         </w:tc>
       </w:tr>
@@ -3441,18 +3710,7 @@
                 <w:szCs w:val="20"/>
                 <w:lang w:eastAsia="es-CL"/>
               </w:rPr>
-              <w:t xml:space="preserve">Inicio en sprint </w:t>
-            </w:r>
-            <w:r>
-              <w:rPr>
-                <w:rFonts w:ascii="Calibri" w:hAnsi="Calibri" w:cs="Arial"/>
-                <w:iCs/>
-                <w:color w:val="548DD4"/>
-                <w:sz w:val="18"/>
-                <w:szCs w:val="20"/>
-                <w:lang w:eastAsia="es-CL"/>
-              </w:rPr>
-              <w:t>3</w:t>
+              <w:t>Inicio en sprint 3</w:t>
             </w:r>
           </w:p>
         </w:tc>
@@ -4223,14 +4481,7 @@
                 <w:rFonts w:ascii="Calibri" w:hAnsi="Calibri"/>
                 <w:color w:val="1F3864" w:themeColor="accent1" w:themeShade="80"/>
               </w:rPr>
-              <w:t>do</w:t>
-            </w:r>
-            <w:r>
-              <w:rPr>
-                <w:rFonts w:ascii="Calibri" w:hAnsi="Calibri"/>
-                <w:color w:val="1F3864" w:themeColor="accent1" w:themeShade="80"/>
-              </w:rPr>
-              <w:t>:</w:t>
+              <w:t>do:</w:t>
             </w:r>
           </w:p>
           <w:p>
@@ -4343,28 +4594,7 @@
                 <w:rFonts w:ascii="Calibri" w:hAnsi="Calibri"/>
                 <w:color w:val="1F3864" w:themeColor="accent1" w:themeShade="80"/>
               </w:rPr>
-              <w:t>Factores que han</w:t>
-            </w:r>
-            <w:r>
-              <w:rPr>
-                <w:rFonts w:ascii="Calibri" w:hAnsi="Calibri"/>
-                <w:color w:val="1F3864" w:themeColor="accent1" w:themeShade="80"/>
-              </w:rPr>
-              <w:t xml:space="preserve"> </w:t>
-            </w:r>
-            <w:r>
-              <w:rPr>
-                <w:rFonts w:ascii="Calibri" w:hAnsi="Calibri"/>
-                <w:color w:val="1F3864" w:themeColor="accent1" w:themeShade="80"/>
-              </w:rPr>
-              <w:t>dificultado</w:t>
-            </w:r>
-            <w:r>
-              <w:rPr>
-                <w:rFonts w:ascii="Calibri" w:hAnsi="Calibri"/>
-                <w:color w:val="1F3864" w:themeColor="accent1" w:themeShade="80"/>
-              </w:rPr>
-              <w:t>:</w:t>
+              <w:t>Factores que han dificultado:</w:t>
             </w:r>
           </w:p>
           <w:p>
@@ -4431,35 +4661,35 @@
               <w:jc w:val="both"/>
               <w:rPr>
                 <w:rFonts w:ascii="Calibri" w:hAnsi="Calibri" w:cs="Arial"/>
-                <w:color w:val="548DD4"/>
-                <w:sz w:val="20"/>
-                <w:szCs w:val="20"/>
-                <w:lang w:eastAsia="es-CL"/>
-              </w:rPr>
-            </w:pPr>
-            <w:r>
-              <w:rPr>
-                <w:rFonts w:ascii="Calibri" w:hAnsi="Calibri" w:cs="Arial"/>
-                <w:color w:val="548DD4"/>
-                <w:sz w:val="20"/>
-                <w:szCs w:val="20"/>
-                <w:lang w:eastAsia="es-CL"/>
-              </w:rPr>
-              <w:t xml:space="preserve">Levantamiento y </w:t>
-            </w:r>
-          </w:p>
-          <w:p>
-            <w:pPr>
-              <w:jc w:val="both"/>
-              <w:rPr>
-                <w:rFonts w:ascii="Calibri" w:hAnsi="Calibri" w:cs="Arial"/>
-                <w:i/>
-                <w:color w:val="548DD4"/>
-                <w:sz w:val="20"/>
-                <w:szCs w:val="20"/>
-                <w:lang w:eastAsia="es-CL"/>
-              </w:rPr>
-            </w:pPr>
+                <w:iCs/>
+                <w:color w:val="548DD4"/>
+                <w:sz w:val="20"/>
+                <w:szCs w:val="20"/>
+                <w:lang w:eastAsia="es-CL"/>
+              </w:rPr>
+            </w:pPr>
+            <w:r>
+              <w:rPr>
+                <w:rFonts w:ascii="Calibri" w:hAnsi="Calibri" w:cs="Arial"/>
+                <w:iCs/>
+                <w:color w:val="548DD4"/>
+                <w:sz w:val="20"/>
+                <w:szCs w:val="20"/>
+                <w:lang w:eastAsia="es-CL"/>
+              </w:rPr>
+              <w:t>Problemas de c</w:t>
+            </w:r>
+            <w:r>
+              <w:rPr>
+                <w:rFonts w:ascii="Calibri" w:hAnsi="Calibri" w:cs="Arial"/>
+                <w:iCs/>
+                <w:color w:val="548DD4"/>
+                <w:sz w:val="20"/>
+                <w:szCs w:val="20"/>
+                <w:lang w:eastAsia="es-CL"/>
+              </w:rPr>
+              <w:t xml:space="preserve">ompatibilidad </w:t>
+            </w:r>
           </w:p>
           <w:p>
             <w:pPr>
@@ -4570,6 +4800,17 @@
                 <w:lang w:eastAsia="es-CL"/>
               </w:rPr>
               <w:t xml:space="preserve"> Procesamiento de imágenes, extendido por 1 semana</w:t>
+            </w:r>
+            <w:r>
+              <w:rPr>
+                <w:rFonts w:ascii="Calibri" w:hAnsi="Calibri" w:cs="Arial"/>
+                <w:iCs/>
+                <w:color w:val="548DD4"/>
+                <w:sz w:val="20"/>
+                <w:szCs w:val="20"/>
+                <w:lang w:eastAsia="es-CL"/>
+              </w:rPr>
+              <w:t xml:space="preserve">, esto debido al tiempo entrenamientos. </w:t>
             </w:r>
           </w:p>
           <w:p>
@@ -4732,34 +4973,111 @@
                 <w:szCs w:val="20"/>
                 <w:lang w:eastAsia="es-CL"/>
               </w:rPr>
-              <w:t>Integración de IA: no iniciada, depende del modelo entrenado.</w:t>
-            </w:r>
-          </w:p>
-          <w:p>
-            <w:pPr>
-              <w:jc w:val="both"/>
-              <w:rPr>
-                <w:rFonts w:ascii="Calibri" w:hAnsi="Calibri" w:cs="Arial"/>
-                <w:iCs/>
-                <w:color w:val="548DD4"/>
-                <w:sz w:val="20"/>
-                <w:szCs w:val="20"/>
-                <w:lang w:eastAsia="es-CL"/>
-              </w:rPr>
-            </w:pPr>
-          </w:p>
-          <w:p>
-            <w:pPr>
-              <w:jc w:val="both"/>
-              <w:rPr>
-                <w:rFonts w:ascii="Calibri" w:hAnsi="Calibri" w:cs="Arial"/>
-                <w:i/>
-                <w:color w:val="548DD4"/>
-                <w:sz w:val="20"/>
-                <w:szCs w:val="20"/>
-                <w:lang w:eastAsia="es-CL"/>
-              </w:rPr>
-            </w:pPr>
+              <w:t xml:space="preserve">Integración de IA: </w:t>
+            </w:r>
+            <w:r>
+              <w:rPr>
+                <w:rFonts w:ascii="Calibri" w:hAnsi="Calibri" w:cs="Arial"/>
+                <w:iCs/>
+                <w:color w:val="548DD4"/>
+                <w:sz w:val="20"/>
+                <w:szCs w:val="20"/>
+                <w:lang w:eastAsia="es-CL"/>
+              </w:rPr>
+              <w:t>N</w:t>
+            </w:r>
+            <w:r>
+              <w:rPr>
+                <w:rFonts w:ascii="Calibri" w:hAnsi="Calibri" w:cs="Arial"/>
+                <w:iCs/>
+                <w:color w:val="548DD4"/>
+                <w:sz w:val="20"/>
+                <w:szCs w:val="20"/>
+                <w:lang w:eastAsia="es-CL"/>
+              </w:rPr>
+              <w:t>o iniciada, depende del modelo entrenado.</w:t>
+            </w:r>
+            <w:r>
+              <w:rPr>
+                <w:rFonts w:ascii="Calibri" w:hAnsi="Calibri" w:cs="Arial"/>
+                <w:iCs/>
+                <w:color w:val="548DD4"/>
+                <w:sz w:val="20"/>
+                <w:szCs w:val="20"/>
+                <w:lang w:eastAsia="es-CL"/>
+              </w:rPr>
+              <w:t xml:space="preserve"> </w:t>
+            </w:r>
+          </w:p>
+          <w:p>
+            <w:pPr>
+              <w:jc w:val="both"/>
+              <w:rPr>
+                <w:rFonts w:ascii="Calibri" w:hAnsi="Calibri" w:cs="Arial"/>
+                <w:iCs/>
+                <w:color w:val="548DD4"/>
+                <w:sz w:val="20"/>
+                <w:szCs w:val="20"/>
+                <w:lang w:eastAsia="es-CL"/>
+              </w:rPr>
+            </w:pPr>
+            <w:r>
+              <w:rPr>
+                <w:rFonts w:ascii="Calibri" w:hAnsi="Calibri" w:cs="Arial"/>
+                <w:iCs/>
+                <w:color w:val="548DD4"/>
+                <w:sz w:val="20"/>
+                <w:szCs w:val="20"/>
+                <w:lang w:eastAsia="es-CL"/>
+              </w:rPr>
+              <w:t>Validación y pruebas</w:t>
+            </w:r>
+            <w:r>
+              <w:rPr>
+                <w:rFonts w:ascii="Calibri" w:hAnsi="Calibri" w:cs="Arial"/>
+                <w:iCs/>
+                <w:color w:val="548DD4"/>
+                <w:sz w:val="20"/>
+                <w:szCs w:val="20"/>
+                <w:lang w:eastAsia="es-CL"/>
+              </w:rPr>
+              <w:t xml:space="preserve">: No iniciada, </w:t>
+            </w:r>
+            <w:r>
+              <w:rPr>
+                <w:rFonts w:ascii="Calibri" w:hAnsi="Calibri" w:cs="Arial"/>
+                <w:iCs/>
+                <w:color w:val="548DD4"/>
+                <w:sz w:val="20"/>
+                <w:szCs w:val="20"/>
+                <w:lang w:eastAsia="es-CL"/>
+              </w:rPr>
+              <w:t xml:space="preserve">Depende del avance </w:t>
+            </w:r>
+            <w:proofErr w:type="spellStart"/>
+            <w:r>
+              <w:rPr>
+                <w:rFonts w:ascii="Calibri" w:hAnsi="Calibri" w:cs="Arial"/>
+                <w:iCs/>
+                <w:color w:val="548DD4"/>
+                <w:sz w:val="20"/>
+                <w:szCs w:val="20"/>
+                <w:lang w:eastAsia="es-CL"/>
+              </w:rPr>
+              <w:t>dashboard</w:t>
+            </w:r>
+            <w:proofErr w:type="spellEnd"/>
+            <w:r>
+              <w:rPr>
+                <w:rFonts w:ascii="Calibri" w:hAnsi="Calibri" w:cs="Arial"/>
+                <w:iCs/>
+                <w:color w:val="548DD4"/>
+                <w:sz w:val="20"/>
+                <w:szCs w:val="20"/>
+                <w:lang w:eastAsia="es-CL"/>
+              </w:rPr>
+              <w:t>.</w:t>
+            </w:r>
           </w:p>
         </w:tc>
       </w:tr>
@@ -6452,12 +6770,6 @@
 </file>
 
 <file path=customXml/item1.xml><?xml version="1.0" encoding="utf-8"?>
-<p:properties xmlns:p="http://schemas.microsoft.com/office/2006/metadata/properties" xmlns:xsi="http://www.w3.org/2001/XMLSchema-instance" xmlns:pc="http://schemas.microsoft.com/office/infopath/2007/PartnerControls">
-  <documentManagement/>
-</p:properties>
-</file>
-
-<file path=customXml/item2.xml><?xml version="1.0" encoding="utf-8"?>
 <ct:contentTypeSchema xmlns:ct="http://schemas.microsoft.com/office/2006/metadata/contentType" xmlns:ma="http://schemas.microsoft.com/office/2006/metadata/properties/metaAttributes" ct:_="" ma:_="" ma:contentTypeName="Documento" ma:contentTypeID="0x010100E96778489EE7714D8BD12CC105EB918B" ma:contentTypeVersion="2" ma:contentTypeDescription="Crear nuevo documento." ma:contentTypeScope="" ma:versionID="416c5c7ae9b5d54d83875cd3c65194e3">
   <xsd:schema xmlns:xsd="http://www.w3.org/2001/XMLSchema" xmlns:xs="http://www.w3.org/2001/XMLSchema" xmlns:p="http://schemas.microsoft.com/office/2006/metadata/properties" xmlns:ns2="126e8a1c-9ea9-435a-ac89-d06c80d62e30" targetNamespace="http://schemas.microsoft.com/office/2006/metadata/properties" ma:root="true" ma:fieldsID="70a237c842677bd850644f8595079f5e" ns2:_="">
     <xsd:import namespace="126e8a1c-9ea9-435a-ac89-d06c80d62e30"/>
@@ -6589,6 +6901,12 @@
 </ct:contentTypeSchema>
 </file>
 
+<file path=customXml/item2.xml><?xml version="1.0" encoding="utf-8"?>
+<p:properties xmlns:p="http://schemas.microsoft.com/office/2006/metadata/properties" xmlns:xsi="http://www.w3.org/2001/XMLSchema-instance" xmlns:pc="http://schemas.microsoft.com/office/infopath/2007/PartnerControls">
+  <documentManagement/>
+</p:properties>
+</file>
+
 <file path=customXml/item3.xml><?xml version="1.0" encoding="utf-8"?>
 <?mso-contentType ?>
 <FormTemplates xmlns="http://schemas.microsoft.com/sharepoint/v3/contenttype/forms">
@@ -6599,15 +6917,6 @@
 </file>
 
 <file path=customXml/itemProps1.xml><?xml version="1.0" encoding="utf-8"?>
-<ds:datastoreItem xmlns:ds="http://schemas.openxmlformats.org/officeDocument/2006/customXml" ds:itemID="{46CA5683-AF87-4E40-B841-2E23A3B52406}">
-  <ds:schemaRefs>
-    <ds:schemaRef ds:uri="http://schemas.microsoft.com/office/2006/metadata/properties"/>
-    <ds:schemaRef ds:uri="http://schemas.microsoft.com/office/infopath/2007/PartnerControls"/>
-  </ds:schemaRefs>
-</ds:datastoreItem>
-</file>
-
-<file path=customXml/itemProps2.xml><?xml version="1.0" encoding="utf-8"?>
 <ds:datastoreItem xmlns:ds="http://schemas.openxmlformats.org/officeDocument/2006/customXml" ds:itemID="{6F3661B0-5934-4FAB-ADC6-33A19B814E8D}">
   <ds:schemaRefs>
     <ds:schemaRef ds:uri="http://schemas.microsoft.com/office/2006/metadata/contentType"/>
@@ -6625,6 +6934,15 @@
 </ds:datastoreItem>
 </file>
 
+<file path=customXml/itemProps2.xml><?xml version="1.0" encoding="utf-8"?>
+<ds:datastoreItem xmlns:ds="http://schemas.openxmlformats.org/officeDocument/2006/customXml" ds:itemID="{46CA5683-AF87-4E40-B841-2E23A3B52406}">
+  <ds:schemaRefs>
+    <ds:schemaRef ds:uri="http://schemas.microsoft.com/office/2006/metadata/properties"/>
+    <ds:schemaRef ds:uri="http://schemas.microsoft.com/office/infopath/2007/PartnerControls"/>
+  </ds:schemaRefs>
+</ds:datastoreItem>
+</file>
+
 <file path=customXml/itemProps3.xml><?xml version="1.0" encoding="utf-8"?>
 <ds:datastoreItem xmlns:ds="http://schemas.openxmlformats.org/officeDocument/2006/customXml" ds:itemID="{D51C61E4-DB75-4684-AD25-71F546404E96}">
   <ds:schemaRefs>

</xml_diff>